<commit_message>
Remise finale du T1-A
</commit_message>
<xml_diff>
--- a/Processus_P1/P1-A/Cahier des charges.docx
+++ b/Processus_P1/P1-A/Cahier des charges.docx
@@ -247,19 +247,7 @@
         <w:t xml:space="preserve">Le patch que je créerai vise à établir un lien émotionnel entre un actant humain et un personnage virtuel. </w:t>
       </w:r>
       <w:r>
-        <w:t>Dans</w:t>
-      </w:r>
-      <w:r>
-        <w:t xml:space="preserve"> </w:t>
-      </w:r>
-      <w:r>
-        <w:t>mon expérience personnelle</w:t>
-      </w:r>
-      <w:r>
-        <w:t xml:space="preserve">, j’ai toujours trouvé </w:t>
-      </w:r>
-      <w:r>
-        <w:t>que l’une des parties les plus amusantes et immersive des jeux vidéo dans la catégorie de RPG (</w:t>
+        <w:t>Dans mon expérience personnelle, j’ai toujours trouvé que l’une des parties les plus amusantes et immersive des jeux vidéo dans la catégorie de RPG (</w:t>
       </w:r>
       <w:proofErr w:type="spellStart"/>
       <w:r>
@@ -433,13 +421,7 @@
         <w:rPr>
           <w:rStyle w:val="Strong"/>
         </w:rPr>
-        <w:t>Influence de l'environnement sur le comportement du personnage :</w:t>
-      </w:r>
-      <w:r>
-        <w:rPr>
-          <w:rStyle w:val="Strong"/>
-        </w:rPr>
-        <w:t xml:space="preserve"> </w:t>
+        <w:t xml:space="preserve">Influence de l'environnement sur le comportement du personnage : </w:t>
       </w:r>
       <w:r>
         <w:t>Cette dimension stimule l'engagement de l'utilisateur en lui permettant de voir les réactions de son avatar face à des conditions météorologiques variées.</w:t>
@@ -791,6 +773,9 @@
         <w:jc w:val="center"/>
       </w:pPr>
       <w:r>
+        <w:rPr>
+          <w:noProof/>
+        </w:rPr>
         <w:drawing>
           <wp:inline distT="0" distB="0" distL="0" distR="0" wp14:anchorId="35CDEB96" wp14:editId="4DBA3E94">
             <wp:extent cx="5446295" cy="2433376"/>
@@ -1042,6 +1027,9 @@
         <w:t xml:space="preserve"> B. </w:t>
       </w:r>
       <w:r>
+        <w:rPr>
+          <w:noProof/>
+        </w:rPr>
         <w:drawing>
           <wp:inline distT="0" distB="0" distL="0" distR="0" wp14:anchorId="0C145925" wp14:editId="1E50C824">
             <wp:extent cx="2574757" cy="1448302"/>
@@ -1089,6 +1077,9 @@
         </w:numPr>
       </w:pPr>
       <w:r>
+        <w:rPr>
+          <w:noProof/>
+        </w:rPr>
         <w:drawing>
           <wp:inline distT="0" distB="0" distL="0" distR="0" wp14:anchorId="3407B0D8" wp14:editId="60B80A27">
             <wp:extent cx="2534419" cy="1757088"/>
@@ -1185,16 +1176,6 @@
           <w:iCs/>
         </w:rPr>
       </w:pPr>
-    </w:p>
-    <w:p>
-      <w:pPr>
-        <w:rPr>
-          <w:b/>
-          <w:bCs/>
-          <w:i/>
-          <w:iCs/>
-        </w:rPr>
-      </w:pPr>
       <w:r>
         <w:rPr>
           <w:b/>
@@ -1222,6 +1203,573 @@
           <w:iCs/>
         </w:rPr>
         <w:lastRenderedPageBreak/>
+        <w:t xml:space="preserve">PRÉSENTATION DÉTAILLÉE DU PROCESSUS DE GÉNÉRATION </w:t>
+      </w:r>
+    </w:p>
+    <w:p>
+      <w:pPr>
+        <w:rPr>
+          <w:b/>
+          <w:bCs/>
+          <w:i/>
+          <w:iCs/>
+        </w:rPr>
+      </w:pPr>
+    </w:p>
+    <w:p>
+      <w:r>
+        <w:rPr>
+          <w:b/>
+          <w:bCs/>
+        </w:rPr>
+        <w:t>Ce que l’automate produit</w:t>
+      </w:r>
+      <w:r>
+        <w:t xml:space="preserve"> : </w:t>
+      </w:r>
+    </w:p>
+    <w:p/>
+    <w:p>
+      <w:r>
+        <w:t xml:space="preserve">Un système interactif qui permet à l’utilisateur de créer un personnage en pixel art qui va ensuite réagir à son environnement qui est créé à base de données du monde réel. L’automate à 3 catégories qu’il produit : </w:t>
+      </w:r>
+    </w:p>
+    <w:p/>
+    <w:p>
+      <w:pPr>
+        <w:pStyle w:val="ListParagraph"/>
+        <w:numPr>
+          <w:ilvl w:val="0"/>
+          <w:numId w:val="6"/>
+        </w:numPr>
+      </w:pPr>
+      <w:r>
+        <w:rPr>
+          <w:b/>
+          <w:bCs/>
+          <w:i/>
+          <w:iCs/>
+        </w:rPr>
+        <w:t>Création de Personnage</w:t>
+      </w:r>
+      <w:r>
+        <w:t xml:space="preserve"> : L'utilisateur </w:t>
+      </w:r>
+      <w:r>
+        <w:t>crée</w:t>
+      </w:r>
+      <w:r>
+        <w:t xml:space="preserve"> un personnage en pixel art en choisissant son apparence parmi les options d'espèces (humaine, canine, féline). Bien que le visage soit fixe, l'utilisateur </w:t>
+      </w:r>
+      <w:r>
+        <w:t>va</w:t>
+      </w:r>
+      <w:r>
+        <w:t xml:space="preserve"> personnaliser son personnage</w:t>
+      </w:r>
+      <w:r>
+        <w:t xml:space="preserve"> en dessinant son corps (contour)</w:t>
+      </w:r>
+      <w:r>
+        <w:t>.</w:t>
+      </w:r>
+    </w:p>
+    <w:p>
+      <w:pPr>
+        <w:pStyle w:val="ListParagraph"/>
+        <w:numPr>
+          <w:ilvl w:val="0"/>
+          <w:numId w:val="6"/>
+        </w:numPr>
+      </w:pPr>
+      <w:r>
+        <w:rPr>
+          <w:b/>
+          <w:bCs/>
+          <w:i/>
+          <w:iCs/>
+        </w:rPr>
+        <w:t>Environnement Aléatoire</w:t>
+      </w:r>
+      <w:r>
+        <w:t xml:space="preserve"> : Une fois le personnage créé, il est placé dans un environnement généré aléatoirement. Les conditions météorologiques de cet environnement sont influencées par des données historiques de grandes villes à travers le monde, et l'utilisateur peut changer cet environnement à volonté</w:t>
+      </w:r>
+      <w:r>
+        <w:t xml:space="preserve"> à l’aide d’un bouton.</w:t>
+      </w:r>
+    </w:p>
+    <w:p>
+      <w:pPr>
+        <w:pStyle w:val="ListParagraph"/>
+        <w:numPr>
+          <w:ilvl w:val="0"/>
+          <w:numId w:val="6"/>
+        </w:numPr>
+      </w:pPr>
+      <w:r>
+        <w:rPr>
+          <w:b/>
+          <w:bCs/>
+          <w:i/>
+          <w:iCs/>
+        </w:rPr>
+        <w:t>Impact de l'Environnement sur le Comportement</w:t>
+      </w:r>
+      <w:r>
+        <w:t xml:space="preserve"> : Les conditions météorologiques de l'environnement affectent directement le comportement du personnage. Par exemple, le personnage peut montrer des signes de frilosité dans un environnement froid et transpirer dans un environnement chaud.</w:t>
+      </w:r>
+    </w:p>
+    <w:p/>
+    <w:p>
+      <w:r>
+        <w:rPr>
+          <w:b/>
+          <w:bCs/>
+        </w:rPr>
+        <w:t>Comment l’automate est-il paramétré?</w:t>
+      </w:r>
+      <w:r>
+        <w:t xml:space="preserve"> : </w:t>
+      </w:r>
+    </w:p>
+    <w:p/>
+    <w:p>
+      <w:r>
+        <w:t>Pour la création du personnage</w:t>
+      </w:r>
+      <w:r>
+        <w:t xml:space="preserve">, l’automate est paramétré pour créer un canevas qui permet le placement de pixel sur une grille. Il donne aussi l’option du choix de l’espèce sans toutefois donner le choix du placement du visage. Le comportement du personnage, est ensuite dicté selon la température ambiante de l’environnement. </w:t>
+      </w:r>
+    </w:p>
+    <w:p/>
+    <w:p>
+      <w:r>
+        <w:t>Pour l’environnement, l’automate est d’abord paramétré pour trouver des données météorologiques historiques de grandes villes. Ces données sont ensuite utilisées pour la généré la température ambiante de l’environnement. La situation météorologique (pluie ou soleil) est ensuite choisie aléatoirement. Les couleurs et la forme de l’espace sont aussi choisi aléatoirement.</w:t>
+      </w:r>
+    </w:p>
+    <w:p/>
+    <w:p>
+      <w:r>
+        <w:t xml:space="preserve">Quelques informations tels que la ville, la température et la situation météorologique sont affiché sur un interface utilisateurs. Ces données, ainsi que l’environnement, sont changées à chaque fois que l’utilisateur appuie sur le bouton de changement de ville. </w:t>
+      </w:r>
+    </w:p>
+    <w:p/>
+    <w:p>
+      <w:r>
+        <w:rPr>
+          <w:b/>
+          <w:bCs/>
+        </w:rPr>
+        <w:t xml:space="preserve">Y a-t-il des sources externes (données en libre accès, </w:t>
+      </w:r>
+      <w:proofErr w:type="spellStart"/>
+      <w:r>
+        <w:rPr>
+          <w:b/>
+          <w:bCs/>
+        </w:rPr>
+        <w:t>AutonomX</w:t>
+      </w:r>
+      <w:proofErr w:type="spellEnd"/>
+      <w:r>
+        <w:rPr>
+          <w:b/>
+          <w:bCs/>
+        </w:rPr>
+        <w:t>, ou autre)?</w:t>
+      </w:r>
+      <w:r>
+        <w:t> :</w:t>
+      </w:r>
+    </w:p>
+    <w:p/>
+    <w:p>
+      <w:r>
+        <w:t xml:space="preserve">Oui, une base de </w:t>
+      </w:r>
+      <w:r>
+        <w:t>données</w:t>
+      </w:r>
+      <w:r>
+        <w:t xml:space="preserve"> sur la température journalière de quelques grandes villes dans le monde.</w:t>
+      </w:r>
+    </w:p>
+    <w:p/>
+    <w:p>
+      <w:r>
+        <w:rPr>
+          <w:b/>
+          <w:bCs/>
+        </w:rPr>
+        <w:lastRenderedPageBreak/>
+        <w:t>Quel sera l’expérience du public avec votre automate (qu’est-ce qu’on reçoit en tant que public)?</w:t>
+      </w:r>
+      <w:r>
+        <w:t> :</w:t>
+      </w:r>
+    </w:p>
+    <w:p/>
+    <w:p>
+      <w:r>
+        <w:t xml:space="preserve">Une expérience où l’usager se sent attacher </w:t>
+      </w:r>
+      <w:r>
+        <w:t>au personnage qu’il a créé</w:t>
+      </w:r>
+      <w:r>
+        <w:t xml:space="preserve">. </w:t>
+      </w:r>
+      <w:r>
+        <w:t xml:space="preserve">Le comportement de ce personnage change selon l’environnement où il est placé. Ces comportements peuvent causer des émotions à l’utilisateur selon le niveau d’inconfort où le protagoniste se trouve. </w:t>
+      </w:r>
+    </w:p>
+    <w:p/>
+    <w:p>
+      <w:pPr>
+        <w:rPr>
+          <w:b/>
+          <w:bCs/>
+          <w:i/>
+          <w:iCs/>
+        </w:rPr>
+      </w:pPr>
+      <w:r>
+        <w:rPr>
+          <w:b/>
+          <w:bCs/>
+          <w:i/>
+          <w:iCs/>
+        </w:rPr>
+        <w:t>RÉALISATION TECHNIQUE</w:t>
+      </w:r>
+    </w:p>
+    <w:p>
+      <w:pPr>
+        <w:rPr>
+          <w:b/>
+          <w:bCs/>
+        </w:rPr>
+      </w:pPr>
+    </w:p>
+    <w:p>
+      <w:pPr>
+        <w:rPr>
+          <w:b/>
+          <w:bCs/>
+        </w:rPr>
+      </w:pPr>
+      <w:r>
+        <w:rPr>
+          <w:b/>
+          <w:bCs/>
+        </w:rPr>
+        <w:t>Quels moyens techniques u</w:t>
+      </w:r>
+      <w:r>
+        <w:rPr>
+          <w:b/>
+          <w:bCs/>
+        </w:rPr>
+        <w:t>ti</w:t>
+      </w:r>
+      <w:r>
+        <w:rPr>
+          <w:b/>
+          <w:bCs/>
+        </w:rPr>
+        <w:t>liserez-vous pour réaliser votre projet?</w:t>
+      </w:r>
+    </w:p>
+    <w:p/>
+    <w:p>
+      <w:r>
+        <w:t>Je vais utiliser l’opérateur « Limit TOP » pour réaliser l’effet pixel art voulu. Pour la création du canevas, je vais me baser du tutoriel « </w:t>
+      </w:r>
+      <w:r>
+        <w:rPr>
+          <w:i/>
+          <w:iCs/>
+        </w:rPr>
+        <w:t>S</w:t>
+      </w:r>
+      <w:r>
+        <w:rPr>
+          <w:i/>
+          <w:iCs/>
+        </w:rPr>
+        <w:t xml:space="preserve">imple pixel art </w:t>
+      </w:r>
+      <w:proofErr w:type="spellStart"/>
+      <w:r>
+        <w:rPr>
+          <w:i/>
+          <w:iCs/>
+        </w:rPr>
+        <w:t>drawing</w:t>
+      </w:r>
+      <w:proofErr w:type="spellEnd"/>
+      <w:r>
+        <w:rPr>
+          <w:i/>
+          <w:iCs/>
+        </w:rPr>
+        <w:t xml:space="preserve"> pad </w:t>
+      </w:r>
+      <w:proofErr w:type="spellStart"/>
+      <w:r>
+        <w:rPr>
+          <w:i/>
+          <w:iCs/>
+        </w:rPr>
+        <w:t>that</w:t>
+      </w:r>
+      <w:proofErr w:type="spellEnd"/>
+      <w:r>
+        <w:rPr>
+          <w:i/>
+          <w:iCs/>
+        </w:rPr>
+        <w:t xml:space="preserve"> </w:t>
+      </w:r>
+      <w:proofErr w:type="spellStart"/>
+      <w:r>
+        <w:rPr>
+          <w:i/>
+          <w:iCs/>
+        </w:rPr>
+        <w:t>converts</w:t>
+      </w:r>
+      <w:proofErr w:type="spellEnd"/>
+      <w:r>
+        <w:rPr>
+          <w:i/>
+          <w:iCs/>
+        </w:rPr>
+        <w:t xml:space="preserve"> to voxels, pixel </w:t>
+      </w:r>
+      <w:proofErr w:type="spellStart"/>
+      <w:r>
+        <w:rPr>
+          <w:i/>
+          <w:iCs/>
+        </w:rPr>
+        <w:t>stacking</w:t>
+      </w:r>
+      <w:proofErr w:type="spellEnd"/>
+      <w:r>
+        <w:t xml:space="preserve"> » créé par </w:t>
+      </w:r>
+      <w:proofErr w:type="spellStart"/>
+      <w:r>
+        <w:t>Gleix</w:t>
+      </w:r>
+      <w:proofErr w:type="spellEnd"/>
+      <w:r>
+        <w:t xml:space="preserve"> sur YouTube. Je compte utiliser des formes de carrées pour créer les pixels de bases qui créeront les différents visages du personnes (selon ses émotions et son espèce). Ensuite, pour créer l’environnement, je vais créer des formes et les modifier avec des opérateurs « Noise » et « </w:t>
+      </w:r>
+      <w:proofErr w:type="spellStart"/>
+      <w:r>
+        <w:t>Wave</w:t>
+      </w:r>
+      <w:proofErr w:type="spellEnd"/>
+      <w:r>
+        <w:t xml:space="preserve"> » pour modifier leurs apparences. Différentes formes seront utilisées pour créer les différents plans de la composition. Leurs couleurs selon choisi aléatoirement. </w:t>
+      </w:r>
+    </w:p>
+    <w:p/>
+    <w:p>
+      <w:pPr>
+        <w:rPr>
+          <w:b/>
+          <w:bCs/>
+        </w:rPr>
+      </w:pPr>
+      <w:r>
+        <w:rPr>
+          <w:b/>
+          <w:bCs/>
+        </w:rPr>
+        <w:t>Citer du contenu et des techniques vues en classe</w:t>
+      </w:r>
+    </w:p>
+    <w:p/>
+    <w:p>
+      <w:r>
+        <w:t xml:space="preserve">Je compte utiliser </w:t>
+      </w:r>
+      <w:r>
+        <w:t xml:space="preserve">les bases des cours sur l’utilisation des </w:t>
+      </w:r>
+      <w:proofErr w:type="spellStart"/>
+      <w:r>
+        <w:rPr>
+          <w:i/>
+          <w:iCs/>
+        </w:rPr>
+        <w:t>ChopExec</w:t>
+      </w:r>
+      <w:proofErr w:type="spellEnd"/>
+      <w:r>
+        <w:t xml:space="preserve"> et de l’utilisation de bases de données pour créer mon automate.</w:t>
+      </w:r>
+      <w:r>
+        <w:t xml:space="preserve"> Les </w:t>
+      </w:r>
+      <w:proofErr w:type="spellStart"/>
+      <w:r>
+        <w:rPr>
+          <w:i/>
+          <w:iCs/>
+        </w:rPr>
+        <w:t>ChopExec</w:t>
+      </w:r>
+      <w:proofErr w:type="spellEnd"/>
+      <w:r>
+        <w:t xml:space="preserve"> seront utilisé pour filtrer les informations dans la base de données pour ensuite les transmettre à un opérateur qui donnera la température et la ville choisi aléatoirement. Un </w:t>
+      </w:r>
+      <w:proofErr w:type="spellStart"/>
+      <w:r>
+        <w:rPr>
+          <w:i/>
+          <w:iCs/>
+        </w:rPr>
+        <w:t>ChopExec</w:t>
+      </w:r>
+      <w:proofErr w:type="spellEnd"/>
+      <w:r>
+        <w:t xml:space="preserve"> permettra aussi de choisir aléatoirement une ville, des couleurs pour l’environnement ainsi que la réaction du personnage à l’environnement. Les notions sur les opérateurs « noise » et la déformation de forme seront aussi abordé dans ce projet. </w:t>
+      </w:r>
+    </w:p>
+    <w:p>
+      <w:pPr>
+        <w:rPr>
+          <w:b/>
+          <w:bCs/>
+          <w:i/>
+          <w:iCs/>
+        </w:rPr>
+      </w:pPr>
+    </w:p>
+    <w:p>
+      <w:pPr>
+        <w:rPr>
+          <w:b/>
+          <w:bCs/>
+          <w:i/>
+          <w:iCs/>
+        </w:rPr>
+      </w:pPr>
+      <w:r>
+        <w:rPr>
+          <w:b/>
+          <w:bCs/>
+          <w:i/>
+          <w:iCs/>
+        </w:rPr>
+        <w:t xml:space="preserve">CALENDRIER DE RÉALISATION </w:t>
+      </w:r>
+    </w:p>
+    <w:p>
+      <w:pPr>
+        <w:rPr>
+          <w:b/>
+          <w:bCs/>
+          <w:i/>
+          <w:iCs/>
+        </w:rPr>
+      </w:pPr>
+    </w:p>
+    <w:p>
+      <w:r>
+        <w:t xml:space="preserve">Dans les derniers projets que j’ai </w:t>
+      </w:r>
+      <w:r>
+        <w:t>réalisés</w:t>
+      </w:r>
+      <w:r>
+        <w:t xml:space="preserve"> cette session, j’ai réalisé que je perdais beaucoup de temps sur des détails esthétiques</w:t>
+      </w:r>
+      <w:r>
+        <w:t>, ce qui brimait la fonctionnalité et la cohérence de l’ensemble de l’œuvre que je créais</w:t>
+      </w:r>
+      <w:r>
+        <w:t>. Je compte travailler sur la fonctionnalité du projet pour débuter et ensuite améliorer les détails esthétiques. À chaque semaine, j’aimerais qu’au minimum chacune des buts que je me donne par semaine soi</w:t>
+      </w:r>
+      <w:r>
+        <w:t>en</w:t>
+      </w:r>
+      <w:r>
+        <w:t xml:space="preserve">t réalisé. </w:t>
+      </w:r>
+    </w:p>
+    <w:p>
+      <w:pPr>
+        <w:rPr>
+          <w:b/>
+          <w:bCs/>
+          <w:i/>
+          <w:iCs/>
+        </w:rPr>
+      </w:pPr>
+    </w:p>
+    <w:p>
+      <w:r>
+        <w:t>Semaine 1 : Réalisation du système d’environnement selon le tableau de données</w:t>
+      </w:r>
+    </w:p>
+    <w:p>
+      <w:r>
+        <w:t xml:space="preserve">Semaine </w:t>
+      </w:r>
+      <w:r>
+        <w:t>2 : Réalisation du système de création de personnage</w:t>
+      </w:r>
+    </w:p>
+    <w:p>
+      <w:r>
+        <w:t xml:space="preserve">Semaine </w:t>
+      </w:r>
+      <w:r>
+        <w:t>3 : Réalisation de génération aléatoire pour l’environnement</w:t>
+      </w:r>
+    </w:p>
+    <w:p>
+      <w:r>
+        <w:t xml:space="preserve">Semaine </w:t>
+      </w:r>
+      <w:r>
+        <w:t xml:space="preserve">4 : Animation du personnage selon la situation </w:t>
+      </w:r>
+      <w:r>
+        <w:t>météorologique</w:t>
+      </w:r>
+    </w:p>
+    <w:p>
+      <w:pPr>
+        <w:rPr>
+          <w:b/>
+          <w:bCs/>
+          <w:i/>
+          <w:iCs/>
+        </w:rPr>
+      </w:pPr>
+    </w:p>
+    <w:p>
+      <w:pPr>
+        <w:rPr>
+          <w:b/>
+          <w:bCs/>
+          <w:i/>
+          <w:iCs/>
+        </w:rPr>
+      </w:pPr>
+      <w:r>
+        <w:rPr>
+          <w:b/>
+          <w:bCs/>
+          <w:i/>
+          <w:iCs/>
+        </w:rPr>
         <w:t>Inspirations</w:t>
       </w:r>
     </w:p>
@@ -1236,146 +1784,389 @@
       </w:pPr>
     </w:p>
     <w:p>
+      <w:pPr>
+        <w:rPr>
+          <w:lang w:val="en-CA"/>
+        </w:rPr>
+      </w:pPr>
+      <w:proofErr w:type="spellStart"/>
+      <w:r>
+        <w:rPr>
+          <w:lang w:val="en-CA"/>
+        </w:rPr>
+        <w:t>Kohui</w:t>
+      </w:r>
+      <w:proofErr w:type="spellEnd"/>
+      <w:r>
+        <w:rPr>
+          <w:lang w:val="en-CA"/>
+        </w:rPr>
+        <w:t>. (</w:t>
+      </w:r>
+      <w:r>
+        <w:rPr>
+          <w:lang w:val="en-CA"/>
+        </w:rPr>
+        <w:t xml:space="preserve">27 </w:t>
+      </w:r>
+      <w:proofErr w:type="spellStart"/>
+      <w:r>
+        <w:rPr>
+          <w:lang w:val="en-CA"/>
+        </w:rPr>
+        <w:t>janvier</w:t>
+      </w:r>
+      <w:proofErr w:type="spellEnd"/>
+      <w:r>
+        <w:rPr>
+          <w:lang w:val="en-CA"/>
+        </w:rPr>
+        <w:t xml:space="preserve"> 2022</w:t>
+      </w:r>
+      <w:r>
+        <w:rPr>
+          <w:lang w:val="en-CA"/>
+        </w:rPr>
+        <w:t xml:space="preserve">). </w:t>
+      </w:r>
+      <w:r>
+        <w:rPr>
+          <w:rStyle w:val="Emphasis"/>
+          <w:lang w:val="en-CA"/>
+        </w:rPr>
+        <w:t xml:space="preserve">Talking Ball Starboy in </w:t>
+      </w:r>
+      <w:proofErr w:type="spellStart"/>
+      <w:r>
+        <w:rPr>
+          <w:rStyle w:val="Emphasis"/>
+          <w:lang w:val="en-CA"/>
+        </w:rPr>
+        <w:t>TouchDesigner</w:t>
+      </w:r>
+      <w:proofErr w:type="spellEnd"/>
+      <w:r>
+        <w:rPr>
+          <w:rStyle w:val="Emphasis"/>
+          <w:lang w:val="en-CA"/>
+        </w:rPr>
+        <w:t xml:space="preserve"> (</w:t>
+      </w:r>
+      <w:proofErr w:type="spellStart"/>
+      <w:r>
+        <w:rPr>
+          <w:rStyle w:val="Emphasis"/>
+          <w:rFonts w:ascii="Malgun Gothic" w:eastAsia="Malgun Gothic" w:hAnsi="Malgun Gothic" w:cs="Malgun Gothic" w:hint="eastAsia"/>
+        </w:rPr>
+        <w:t>터치디자이너</w:t>
+      </w:r>
+      <w:proofErr w:type="spellEnd"/>
+      <w:r>
+        <w:rPr>
+          <w:rStyle w:val="Emphasis"/>
+          <w:lang w:val="en-CA"/>
+        </w:rPr>
+        <w:t xml:space="preserve"> </w:t>
+      </w:r>
+      <w:proofErr w:type="spellStart"/>
+      <w:r>
+        <w:rPr>
+          <w:rStyle w:val="Emphasis"/>
+          <w:rFonts w:ascii="Malgun Gothic" w:eastAsia="Malgun Gothic" w:hAnsi="Malgun Gothic" w:cs="Malgun Gothic" w:hint="eastAsia"/>
+        </w:rPr>
+        <w:t>튜토리얼</w:t>
+      </w:r>
+      <w:proofErr w:type="spellEnd"/>
+      <w:r>
+        <w:rPr>
+          <w:rStyle w:val="Emphasis"/>
+          <w:lang w:val="en-CA"/>
+        </w:rPr>
+        <w:t xml:space="preserve"> </w:t>
+      </w:r>
+      <w:proofErr w:type="spellStart"/>
+      <w:r>
+        <w:rPr>
+          <w:rStyle w:val="Emphasis"/>
+          <w:rFonts w:ascii="Malgun Gothic" w:eastAsia="Malgun Gothic" w:hAnsi="Malgun Gothic" w:cs="Malgun Gothic" w:hint="eastAsia"/>
+        </w:rPr>
+        <w:t>자막</w:t>
+      </w:r>
+      <w:proofErr w:type="spellEnd"/>
+      <w:r>
+        <w:rPr>
+          <w:rStyle w:val="Emphasis"/>
+          <w:lang w:val="en-CA"/>
+        </w:rPr>
+        <w:t>)</w:t>
+      </w:r>
+      <w:r>
+        <w:rPr>
+          <w:lang w:val="en-CA"/>
+        </w:rPr>
+        <w:t xml:space="preserve">. </w:t>
+      </w:r>
+      <w:r>
+        <w:rPr>
+          <w:lang w:val="en-CA"/>
+        </w:rPr>
+        <w:t>Derivative</w:t>
+      </w:r>
+      <w:r>
+        <w:rPr>
+          <w:lang w:val="en-CA"/>
+        </w:rPr>
+        <w:t>.</w:t>
+      </w:r>
+      <w:r>
+        <w:rPr>
+          <w:lang w:val="en-CA"/>
+        </w:rPr>
+        <w:t xml:space="preserve"> </w:t>
+      </w:r>
       <w:hyperlink r:id="rId12" w:history="1">
         <w:r>
           <w:rPr>
             <w:rStyle w:val="Hyperlink"/>
+            <w:lang w:val="en-CA"/>
           </w:rPr>
-          <w:t>https://derivative.ca/community-post/tutorial/talking-ball-starboy-touchdesigner-%ED%84%B0%EC%B9%98%EB%94%94%EC%9E%90%EC%9D%B4%EB%84%88-%ED%8A%9C%ED%86%A0%EB%A6%AC%EC%96%BC-%EC%9E%90%EB</w:t>
+          <w:t>https://derivative.ca/community-post/tutorial/talking-ball-starboy-touchdesigner-%ED%84%B</w:t>
+        </w:r>
+        <w:r>
+          <w:rPr>
+            <w:rStyle w:val="Hyperlink"/>
+            <w:lang w:val="en-CA"/>
+          </w:rPr>
+          <w:t>0</w:t>
+        </w:r>
+        <w:r>
+          <w:rPr>
+            <w:rStyle w:val="Hyperlink"/>
+            <w:lang w:val="en-CA"/>
+          </w:rPr>
+          <w:t>%EC%B9%98%EB%94%94%EC%9E%90%EC%9D%B4%EB%84%88-%ED%8A%9C%ED%86%A0%EB%A6%AC%EC%96%BC-%EC%9E%90%EB%A7%89/65779</w:t>
+        </w:r>
+      </w:hyperlink>
+      <w:r>
+        <w:rPr>
+          <w:lang w:val="en-CA"/>
+        </w:rPr>
+        <w:t xml:space="preserve"> </w:t>
+      </w:r>
+    </w:p>
+    <w:p>
+      <w:pPr>
+        <w:rPr>
+          <w:lang w:val="en-CA"/>
+        </w:rPr>
+      </w:pPr>
+    </w:p>
+    <w:p>
+      <w:proofErr w:type="spellStart"/>
+      <w:r>
+        <w:rPr>
+          <w:lang w:val="en-CA"/>
+        </w:rPr>
+        <w:t>Gleix</w:t>
+      </w:r>
+      <w:proofErr w:type="spellEnd"/>
+      <w:r>
+        <w:rPr>
+          <w:lang w:val="en-CA"/>
+        </w:rPr>
+        <w:t xml:space="preserve"> </w:t>
+      </w:r>
+      <w:r>
+        <w:rPr>
+          <w:lang w:val="en-CA"/>
+        </w:rPr>
+        <w:t>(</w:t>
+      </w:r>
+      <w:r>
+        <w:rPr>
+          <w:lang w:val="en-CA"/>
+        </w:rPr>
+        <w:t xml:space="preserve">10 </w:t>
+      </w:r>
+      <w:proofErr w:type="spellStart"/>
+      <w:r>
+        <w:rPr>
+          <w:lang w:val="en-CA"/>
+        </w:rPr>
+        <w:t>aout</w:t>
+      </w:r>
+      <w:proofErr w:type="spellEnd"/>
+      <w:r>
+        <w:rPr>
+          <w:lang w:val="en-CA"/>
+        </w:rPr>
+        <w:t xml:space="preserve"> 2021</w:t>
+      </w:r>
+      <w:r>
+        <w:rPr>
+          <w:lang w:val="en-CA"/>
+        </w:rPr>
+        <w:t xml:space="preserve">). </w:t>
+      </w:r>
+      <w:proofErr w:type="spellStart"/>
+      <w:r>
+        <w:rPr>
+          <w:lang w:val="en-CA"/>
+        </w:rPr>
+        <w:t>TouchDesigner</w:t>
+      </w:r>
+      <w:proofErr w:type="spellEnd"/>
+      <w:r>
+        <w:rPr>
+          <w:lang w:val="en-CA"/>
+        </w:rPr>
+        <w:t xml:space="preserve"> Tutorial - Simple pixel art drawing pad that converts to voxels, pixel stacking</w:t>
+      </w:r>
+      <w:r>
+        <w:rPr>
+          <w:lang w:val="en-CA"/>
+        </w:rPr>
+        <w:t xml:space="preserve"> </w:t>
+      </w:r>
+      <w:r>
+        <w:rPr>
+          <w:lang w:val="en-CA"/>
+        </w:rPr>
+        <w:t>[</w:t>
+      </w:r>
+      <w:proofErr w:type="spellStart"/>
+      <w:r>
+        <w:rPr>
+          <w:lang w:val="en-CA"/>
+        </w:rPr>
+        <w:t>vidéo</w:t>
+      </w:r>
+      <w:proofErr w:type="spellEnd"/>
+      <w:r>
+        <w:rPr>
+          <w:lang w:val="en-CA"/>
+        </w:rPr>
+        <w:t xml:space="preserve">]. </w:t>
+      </w:r>
+      <w:r>
+        <w:t>YouTube</w:t>
+      </w:r>
+      <w:r>
+        <w:t xml:space="preserve">. </w:t>
+      </w:r>
+      <w:hyperlink r:id="rId13" w:history="1">
+        <w:r>
+          <w:rPr>
+            <w:rStyle w:val="Hyperlink"/>
+          </w:rPr>
+          <w:t>https://www.youtube.c</w:t>
         </w:r>
         <w:r>
           <w:rPr>
             <w:rStyle w:val="Hyperlink"/>
           </w:rPr>
-          <w:t>%</w:t>
+          <w:t>o</w:t>
         </w:r>
         <w:r>
           <w:rPr>
             <w:rStyle w:val="Hyperlink"/>
           </w:rPr>
-          <w:t>A7%89/65779</w:t>
+          <w:t>m/watch?v=17fh0duGSmc</w:t>
         </w:r>
       </w:hyperlink>
-      <w:r>
-        <w:t xml:space="preserve"> </w:t>
-      </w:r>
     </w:p>
     <w:p/>
     <w:p>
-      <w:hyperlink r:id="rId13" w:history="1">
-        <w:r>
-          <w:rPr>
-            <w:rStyle w:val="Hyperlink"/>
-          </w:rPr>
-          <w:t>https://www.youtube.com/watch?v=17f</w:t>
-        </w:r>
-        <w:r>
-          <w:rPr>
-            <w:rStyle w:val="Hyperlink"/>
-          </w:rPr>
-          <w:t>h</w:t>
-        </w:r>
-        <w:r>
-          <w:rPr>
-            <w:rStyle w:val="Hyperlink"/>
-          </w:rPr>
-          <w:t>0du</w:t>
-        </w:r>
-        <w:r>
-          <w:rPr>
-            <w:rStyle w:val="Hyperlink"/>
-          </w:rPr>
-          <w:t>G</w:t>
-        </w:r>
-        <w:r>
-          <w:rPr>
-            <w:rStyle w:val="Hyperlink"/>
-          </w:rPr>
-          <w:t>Smc</w:t>
-        </w:r>
-      </w:hyperlink>
-    </w:p>
-    <w:p/>
-    <w:p>
-      <w:pPr>
-        <w:rPr>
-          <w:b/>
-          <w:bCs/>
-          <w:i/>
-          <w:iCs/>
-        </w:rPr>
-      </w:pPr>
-      <w:r>
-        <w:rPr>
-          <w:b/>
-          <w:bCs/>
-          <w:i/>
-          <w:iCs/>
+      <w:pPr>
+        <w:rPr>
+          <w:b/>
+          <w:bCs/>
+          <w:i/>
+          <w:iCs/>
+          <w:lang w:val="en-CA"/>
+        </w:rPr>
+      </w:pPr>
+      <w:r>
+        <w:rPr>
+          <w:b/>
+          <w:bCs/>
+          <w:i/>
+          <w:iCs/>
+          <w:lang w:val="en-CA"/>
         </w:rPr>
         <w:t>BIBLIOGRAPHIE</w:t>
       </w:r>
     </w:p>
-    <w:p/>
-    <w:p>
-      <w:r>
-        <w:t>SRK</w:t>
-      </w:r>
-      <w:r>
-        <w:t>. (</w:t>
-      </w:r>
-      <w:r>
-        <w:t>12 novembre 2023</w:t>
-      </w:r>
-      <w:r>
-        <w:t xml:space="preserve">). </w:t>
-      </w:r>
-      <w:r>
-        <w:rPr>
-          <w:i/>
-          <w:iCs/>
-        </w:rPr>
-        <w:t xml:space="preserve">Daily </w:t>
+    <w:p>
+      <w:pPr>
+        <w:rPr>
+          <w:lang w:val="en-CA"/>
+        </w:rPr>
+      </w:pPr>
+    </w:p>
+    <w:p>
+      <w:pPr>
+        <w:rPr>
+          <w:lang w:val="en-CA"/>
+        </w:rPr>
+      </w:pPr>
+      <w:r>
+        <w:rPr>
+          <w:lang w:val="en-CA"/>
+        </w:rPr>
+        <w:t xml:space="preserve">SRK. (12 </w:t>
       </w:r>
       <w:proofErr w:type="spellStart"/>
       <w:r>
         <w:rPr>
-          <w:i/>
-          <w:iCs/>
-        </w:rPr>
-        <w:t>Temperature</w:t>
+          <w:lang w:val="en-CA"/>
+        </w:rPr>
+        <w:t>novembre</w:t>
       </w:r>
       <w:proofErr w:type="spellEnd"/>
       <w:r>
         <w:rPr>
-          <w:i/>
-          <w:iCs/>
-        </w:rPr>
-        <w:t xml:space="preserve"> of Major Cities</w:t>
-      </w:r>
-      <w:r>
-        <w:t xml:space="preserve">. </w:t>
-      </w:r>
-      <w:proofErr w:type="spellStart"/>
-      <w:r>
-        <w:t>Kaggle</w:t>
-      </w:r>
-      <w:proofErr w:type="spellEnd"/>
-      <w:r>
-        <w:t xml:space="preserve">. </w:t>
+          <w:lang w:val="en-CA"/>
+        </w:rPr>
+        <w:t xml:space="preserve"> 2023). </w:t>
+      </w:r>
+      <w:r>
+        <w:rPr>
+          <w:i/>
+          <w:iCs/>
+          <w:lang w:val="en-CA"/>
+        </w:rPr>
+        <w:t>Daily Temperature of Major Cities</w:t>
+      </w:r>
+      <w:r>
+        <w:rPr>
+          <w:lang w:val="en-CA"/>
+        </w:rPr>
+        <w:t xml:space="preserve">. Kaggle. </w:t>
       </w:r>
       <w:hyperlink r:id="rId14" w:history="1">
         <w:r>
           <w:rPr>
             <w:rStyle w:val="Hyperlink"/>
+            <w:lang w:val="en-CA"/>
           </w:rPr>
           <w:t>https://www.kaggle.com/datasets/sudalairajkumar/daily-temperature-of-major-cities/</w:t>
         </w:r>
       </w:hyperlink>
       <w:r>
+        <w:rPr>
+          <w:lang w:val="en-CA"/>
+        </w:rPr>
         <w:t xml:space="preserve"> </w:t>
       </w:r>
     </w:p>
-    <w:p/>
+    <w:p>
+      <w:pPr>
+        <w:rPr>
+          <w:lang w:val="en-CA"/>
+        </w:rPr>
+      </w:pPr>
+    </w:p>
     <w:p>
       <w:pPr>
         <w:rPr>
@@ -1418,28 +2209,10 @@
         <w:rPr>
           <w:lang w:val="en-CA"/>
         </w:rPr>
-        <w:t xml:space="preserve"> [</w:t>
-      </w:r>
-      <w:r>
-        <w:rPr>
-          <w:lang w:val="en-CA"/>
-        </w:rPr>
-        <w:t>Image</w:t>
-      </w:r>
-      <w:r>
-        <w:rPr>
-          <w:lang w:val="en-CA"/>
-        </w:rPr>
-        <w:t xml:space="preserve">]. </w:t>
-      </w:r>
-      <w:r>
-        <w:t>(</w:t>
-      </w:r>
-      <w:r>
-        <w:t>12 novembre 2023</w:t>
-      </w:r>
-      <w:r>
-        <w:t xml:space="preserve">). </w:t>
+        <w:t xml:space="preserve"> [Image]. </w:t>
+      </w:r>
+      <w:r>
+        <w:t xml:space="preserve">(12 novembre 2023). </w:t>
       </w:r>
       <w:proofErr w:type="spellStart"/>
       <w:r>
@@ -1492,25 +2265,7 @@
         <w:rPr>
           <w:lang w:val="en-CA"/>
         </w:rPr>
-        <w:t xml:space="preserve"> [</w:t>
-      </w:r>
-      <w:r>
-        <w:rPr>
-          <w:lang w:val="en-CA"/>
-        </w:rPr>
-        <w:t>Image</w:t>
-      </w:r>
-      <w:r>
-        <w:rPr>
-          <w:lang w:val="en-CA"/>
-        </w:rPr>
-        <w:t>]. (</w:t>
-      </w:r>
-      <w:r>
-        <w:rPr>
-          <w:lang w:val="en-CA"/>
-        </w:rPr>
-        <w:t xml:space="preserve">12 </w:t>
+        <w:t xml:space="preserve"> [Image]. (12 </w:t>
       </w:r>
       <w:proofErr w:type="spellStart"/>
       <w:r>
@@ -1524,13 +2279,7 @@
         <w:rPr>
           <w:lang w:val="en-CA"/>
         </w:rPr>
-        <w:t xml:space="preserve"> 2023</w:t>
-      </w:r>
-      <w:r>
-        <w:rPr>
-          <w:lang w:val="en-CA"/>
-        </w:rPr>
-        <w:t xml:space="preserve">). </w:t>
+        <w:t xml:space="preserve"> 2023). </w:t>
       </w:r>
       <w:proofErr w:type="spellStart"/>
       <w:r>
@@ -1591,13 +2340,7 @@
         <w:rPr>
           <w:lang w:val="en-CA"/>
         </w:rPr>
-        <w:t xml:space="preserve"> </w:t>
-      </w:r>
-      <w:r>
-        <w:rPr>
-          <w:lang w:val="en-CA"/>
-        </w:rPr>
-        <w:t xml:space="preserve">(12 </w:t>
+        <w:t xml:space="preserve"> (12 </w:t>
       </w:r>
       <w:proofErr w:type="spellStart"/>
       <w:r>
@@ -1660,6 +2403,7 @@
         <w:r>
           <w:rPr>
             <w:rStyle w:val="Hyperlink"/>
+            <w:lang w:val="en-CA"/>
           </w:rPr>
           <w:t>https://www.freepik.com/premium-vector/pixel-desert-landscape-8-bit-game-level-background_31212691.htm</w:t>
         </w:r>
@@ -1675,6 +2419,7 @@
           <w:kern w:val="36"/>
           <w:sz w:val="48"/>
           <w:szCs w:val="48"/>
+          <w:lang w:val="en-CA"/>
         </w:rPr>
       </w:pPr>
     </w:p>
@@ -1685,9 +2430,6 @@
           <w:ilvl w:val="0"/>
           <w:numId w:val="4"/>
         </w:numPr>
-        <w:rPr>
-          <w:lang w:val="en-CA"/>
-        </w:rPr>
       </w:pPr>
       <w:r>
         <w:rPr>
@@ -1695,15 +2437,7 @@
           <w:kern w:val="36"/>
           <w:lang w:val="en-CA"/>
         </w:rPr>
-        <w:t>BANDAI SPY×FAMILY TAMAGOTCHI Spy Green</w:t>
-      </w:r>
-      <w:r>
-        <w:rPr>
-          <w:rFonts w:ascii="Times New Roman" w:eastAsia="Times New Roman" w:hAnsi="Times New Roman"/>
-          <w:kern w:val="36"/>
-          <w:lang w:val="en-CA"/>
-        </w:rPr>
-        <w:t xml:space="preserve"> </w:t>
+        <w:t xml:space="preserve">BANDAI SPY×FAMILY TAMAGOTCHI Spy Green </w:t>
       </w:r>
       <w:r>
         <w:rPr>
@@ -1728,31 +2462,21 @@
       </w:r>
       <w:proofErr w:type="spellStart"/>
       <w:r>
-        <w:rPr>
-          <w:lang w:val="en-CA"/>
-        </w:rPr>
         <w:t>Wafuu</w:t>
       </w:r>
       <w:proofErr w:type="spellEnd"/>
       <w:r>
-        <w:rPr>
-          <w:lang w:val="en-CA"/>
-        </w:rPr>
         <w:t xml:space="preserve">. </w:t>
       </w:r>
       <w:hyperlink r:id="rId18" w:history="1">
         <w:r>
           <w:rPr>
             <w:rStyle w:val="Hyperlink"/>
-            <w:lang w:val="en-CA"/>
           </w:rPr>
           <w:t>https://wafuu.com/en-ca/products/bandai-spy-family-tamagotchi-spy-green</w:t>
         </w:r>
       </w:hyperlink>
       <w:r>
-        <w:rPr>
-          <w:lang w:val="en-CA"/>
-        </w:rPr>
         <w:t xml:space="preserve"> </w:t>
       </w:r>
     </w:p>
@@ -1926,6 +2650,119 @@
 <file path=word/numbering.xml><?xml version="1.0" encoding="utf-8"?>
 <w:numbering xmlns:wpc="http://schemas.microsoft.com/office/word/2010/wordprocessingCanvas" xmlns:cx="http://schemas.microsoft.com/office/drawing/2014/chartex" xmlns:cx1="http://schemas.microsoft.com/office/drawing/2015/9/8/chartex" xmlns:cx2="http://schemas.microsoft.com/office/drawing/2015/10/21/chartex" xmlns:cx3="http://schemas.microsoft.com/office/drawing/2016/5/9/chartex" xmlns:cx4="http://schemas.microsoft.com/office/drawing/2016/5/10/chartex" xmlns:cx5="http://schemas.microsoft.com/office/drawing/2016/5/11/chartex" xmlns:cx6="http://schemas.microsoft.com/office/drawing/2016/5/12/chartex" xmlns:cx7="http://schemas.microsoft.com/office/drawing/2016/5/13/chartex" xmlns:cx8="http://schemas.microsoft.com/office/drawing/2016/5/14/chartex" xmlns:mc="http://schemas.openxmlformats.org/markup-compatibility/2006" xmlns:aink="http://schemas.microsoft.com/office/drawing/2016/ink" xmlns:am3d="http://schemas.microsoft.com/office/drawing/2017/model3d" xmlns:o="urn:schemas-microsoft-com:office:office" xmlns:oel="http://schemas.microsoft.com/office/2019/extlst" xmlns:r="http://schemas.openxmlformats.org/officeDocument/2006/relationships" xmlns:m="http://schemas.openxmlformats.org/officeDocument/2006/math" xmlns:v="urn:schemas-microsoft-com:vml" xmlns:wp14="http://schemas.microsoft.com/office/word/2010/wordprocessingDrawing" xmlns:wp="http://schemas.openxmlformats.org/drawingml/2006/wordprocessingDrawing" xmlns:w10="urn:schemas-microsoft-com:office:word" xmlns:w="http://schemas.openxmlformats.org/wordprocessingml/2006/main" xmlns:w14="http://schemas.microsoft.com/office/word/2010/wordml" xmlns:w15="http://schemas.microsoft.com/office/word/2012/wordml" xmlns:w16cex="http://schemas.microsoft.com/office/word/2018/wordml/cex" xmlns:w16cid="http://schemas.microsoft.com/office/word/2016/wordml/cid" xmlns:w16="http://schemas.microsoft.com/office/word/2018/wordml" xmlns:w16sdtdh="http://schemas.microsoft.com/office/word/2020/wordml/sdtdatahash" xmlns:w16se="http://schemas.microsoft.com/office/word/2015/wordml/symex" xmlns:wpg="http://schemas.microsoft.com/office/word/2010/wordprocessingGroup" xmlns:wpi="http://schemas.microsoft.com/office/word/2010/wordprocessingInk" xmlns:wne="http://schemas.microsoft.com/office/word/2006/wordml" xmlns:wps="http://schemas.microsoft.com/office/word/2010/wordprocessingShape" mc:Ignorable="w14 w15 w16se w16cid w16 w16cex w16sdtdh wp14">
   <w:abstractNum w:abstractNumId="0" w15:restartNumberingAfterBreak="0">
+    <w:nsid w:val="0FDC1B10"/>
+    <w:multiLevelType w:val="hybridMultilevel"/>
+    <w:tmpl w:val="D988E544"/>
+    <w:lvl w:ilvl="0" w:tplc="F8C8944E">
+      <w:start w:val="5"/>
+      <w:numFmt w:val="bullet"/>
+      <w:lvlText w:val="-"/>
+      <w:lvlJc w:val="left"/>
+      <w:pPr>
+        <w:ind w:left="720" w:hanging="360"/>
+      </w:pPr>
+      <w:rPr>
+        <w:rFonts w:ascii="Helvetica Neue" w:eastAsiaTheme="minorHAnsi" w:hAnsi="Helvetica Neue" w:cs="Times New Roman" w:hint="default"/>
+      </w:rPr>
+    </w:lvl>
+    <w:lvl w:ilvl="1" w:tplc="04090003" w:tentative="1">
+      <w:start w:val="1"/>
+      <w:numFmt w:val="bullet"/>
+      <w:lvlText w:val="o"/>
+      <w:lvlJc w:val="left"/>
+      <w:pPr>
+        <w:ind w:left="1440" w:hanging="360"/>
+      </w:pPr>
+      <w:rPr>
+        <w:rFonts w:ascii="Courier New" w:hAnsi="Courier New" w:hint="default"/>
+      </w:rPr>
+    </w:lvl>
+    <w:lvl w:ilvl="2" w:tplc="04090005" w:tentative="1">
+      <w:start w:val="1"/>
+      <w:numFmt w:val="bullet"/>
+      <w:lvlText w:val=""/>
+      <w:lvlJc w:val="left"/>
+      <w:pPr>
+        <w:ind w:left="2160" w:hanging="360"/>
+      </w:pPr>
+      <w:rPr>
+        <w:rFonts w:ascii="Wingdings" w:hAnsi="Wingdings" w:hint="default"/>
+      </w:rPr>
+    </w:lvl>
+    <w:lvl w:ilvl="3" w:tplc="04090001" w:tentative="1">
+      <w:start w:val="1"/>
+      <w:numFmt w:val="bullet"/>
+      <w:lvlText w:val=""/>
+      <w:lvlJc w:val="left"/>
+      <w:pPr>
+        <w:ind w:left="2880" w:hanging="360"/>
+      </w:pPr>
+      <w:rPr>
+        <w:rFonts w:ascii="Symbol" w:hAnsi="Symbol" w:hint="default"/>
+      </w:rPr>
+    </w:lvl>
+    <w:lvl w:ilvl="4" w:tplc="04090003" w:tentative="1">
+      <w:start w:val="1"/>
+      <w:numFmt w:val="bullet"/>
+      <w:lvlText w:val="o"/>
+      <w:lvlJc w:val="left"/>
+      <w:pPr>
+        <w:ind w:left="3600" w:hanging="360"/>
+      </w:pPr>
+      <w:rPr>
+        <w:rFonts w:ascii="Courier New" w:hAnsi="Courier New" w:hint="default"/>
+      </w:rPr>
+    </w:lvl>
+    <w:lvl w:ilvl="5" w:tplc="04090005" w:tentative="1">
+      <w:start w:val="1"/>
+      <w:numFmt w:val="bullet"/>
+      <w:lvlText w:val=""/>
+      <w:lvlJc w:val="left"/>
+      <w:pPr>
+        <w:ind w:left="4320" w:hanging="360"/>
+      </w:pPr>
+      <w:rPr>
+        <w:rFonts w:ascii="Wingdings" w:hAnsi="Wingdings" w:hint="default"/>
+      </w:rPr>
+    </w:lvl>
+    <w:lvl w:ilvl="6" w:tplc="04090001" w:tentative="1">
+      <w:start w:val="1"/>
+      <w:numFmt w:val="bullet"/>
+      <w:lvlText w:val=""/>
+      <w:lvlJc w:val="left"/>
+      <w:pPr>
+        <w:ind w:left="5040" w:hanging="360"/>
+      </w:pPr>
+      <w:rPr>
+        <w:rFonts w:ascii="Symbol" w:hAnsi="Symbol" w:hint="default"/>
+      </w:rPr>
+    </w:lvl>
+    <w:lvl w:ilvl="7" w:tplc="04090003" w:tentative="1">
+      <w:start w:val="1"/>
+      <w:numFmt w:val="bullet"/>
+      <w:lvlText w:val="o"/>
+      <w:lvlJc w:val="left"/>
+      <w:pPr>
+        <w:ind w:left="5760" w:hanging="360"/>
+      </w:pPr>
+      <w:rPr>
+        <w:rFonts w:ascii="Courier New" w:hAnsi="Courier New" w:hint="default"/>
+      </w:rPr>
+    </w:lvl>
+    <w:lvl w:ilvl="8" w:tplc="04090005" w:tentative="1">
+      <w:start w:val="1"/>
+      <w:numFmt w:val="bullet"/>
+      <w:lvlText w:val=""/>
+      <w:lvlJc w:val="left"/>
+      <w:pPr>
+        <w:ind w:left="6480" w:hanging="360"/>
+      </w:pPr>
+      <w:rPr>
+        <w:rFonts w:ascii="Wingdings" w:hAnsi="Wingdings" w:hint="default"/>
+      </w:rPr>
+    </w:lvl>
+  </w:abstractNum>
+  <w:abstractNum w:abstractNumId="1" w15:restartNumberingAfterBreak="0">
     <w:nsid w:val="19DB14E0"/>
     <w:multiLevelType w:val="hybridMultilevel"/>
     <w:tmpl w:val="00DE9F98"/>
@@ -2016,7 +2853,7 @@
       </w:pPr>
     </w:lvl>
   </w:abstractNum>
-  <w:abstractNum w:abstractNumId="1" w15:restartNumberingAfterBreak="0">
+  <w:abstractNum w:abstractNumId="2" w15:restartNumberingAfterBreak="0">
     <w:nsid w:val="452B5888"/>
     <w:multiLevelType w:val="multilevel"/>
     <w:tmpl w:val="2304DD7E"/>
@@ -2129,7 +2966,96 @@
       </w:pPr>
     </w:lvl>
   </w:abstractNum>
-  <w:abstractNum w:abstractNumId="2" w15:restartNumberingAfterBreak="0">
+  <w:abstractNum w:abstractNumId="3" w15:restartNumberingAfterBreak="0">
+    <w:nsid w:val="4ED932E4"/>
+    <w:multiLevelType w:val="hybridMultilevel"/>
+    <w:tmpl w:val="501C9968"/>
+    <w:lvl w:ilvl="0" w:tplc="0409000F">
+      <w:start w:val="1"/>
+      <w:numFmt w:val="decimal"/>
+      <w:lvlText w:val="%1."/>
+      <w:lvlJc w:val="left"/>
+      <w:pPr>
+        <w:ind w:left="720" w:hanging="360"/>
+      </w:pPr>
+      <w:rPr>
+        <w:rFonts w:hint="default"/>
+      </w:rPr>
+    </w:lvl>
+    <w:lvl w:ilvl="1" w:tplc="04090019" w:tentative="1">
+      <w:start w:val="1"/>
+      <w:numFmt w:val="lowerLetter"/>
+      <w:lvlText w:val="%2."/>
+      <w:lvlJc w:val="left"/>
+      <w:pPr>
+        <w:ind w:left="1440" w:hanging="360"/>
+      </w:pPr>
+    </w:lvl>
+    <w:lvl w:ilvl="2" w:tplc="0409001B" w:tentative="1">
+      <w:start w:val="1"/>
+      <w:numFmt w:val="lowerRoman"/>
+      <w:lvlText w:val="%3."/>
+      <w:lvlJc w:val="right"/>
+      <w:pPr>
+        <w:ind w:left="2160" w:hanging="180"/>
+      </w:pPr>
+    </w:lvl>
+    <w:lvl w:ilvl="3" w:tplc="0409000F" w:tentative="1">
+      <w:start w:val="1"/>
+      <w:numFmt w:val="decimal"/>
+      <w:lvlText w:val="%4."/>
+      <w:lvlJc w:val="left"/>
+      <w:pPr>
+        <w:ind w:left="2880" w:hanging="360"/>
+      </w:pPr>
+    </w:lvl>
+    <w:lvl w:ilvl="4" w:tplc="04090019" w:tentative="1">
+      <w:start w:val="1"/>
+      <w:numFmt w:val="lowerLetter"/>
+      <w:lvlText w:val="%5."/>
+      <w:lvlJc w:val="left"/>
+      <w:pPr>
+        <w:ind w:left="3600" w:hanging="360"/>
+      </w:pPr>
+    </w:lvl>
+    <w:lvl w:ilvl="5" w:tplc="0409001B" w:tentative="1">
+      <w:start w:val="1"/>
+      <w:numFmt w:val="lowerRoman"/>
+      <w:lvlText w:val="%6."/>
+      <w:lvlJc w:val="right"/>
+      <w:pPr>
+        <w:ind w:left="4320" w:hanging="180"/>
+      </w:pPr>
+    </w:lvl>
+    <w:lvl w:ilvl="6" w:tplc="0409000F" w:tentative="1">
+      <w:start w:val="1"/>
+      <w:numFmt w:val="decimal"/>
+      <w:lvlText w:val="%7."/>
+      <w:lvlJc w:val="left"/>
+      <w:pPr>
+        <w:ind w:left="5040" w:hanging="360"/>
+      </w:pPr>
+    </w:lvl>
+    <w:lvl w:ilvl="7" w:tplc="04090019" w:tentative="1">
+      <w:start w:val="1"/>
+      <w:numFmt w:val="lowerLetter"/>
+      <w:lvlText w:val="%8."/>
+      <w:lvlJc w:val="left"/>
+      <w:pPr>
+        <w:ind w:left="5760" w:hanging="360"/>
+      </w:pPr>
+    </w:lvl>
+    <w:lvl w:ilvl="8" w:tplc="0409001B" w:tentative="1">
+      <w:start w:val="1"/>
+      <w:numFmt w:val="lowerRoman"/>
+      <w:lvlText w:val="%9."/>
+      <w:lvlJc w:val="right"/>
+      <w:pPr>
+        <w:ind w:left="6480" w:hanging="180"/>
+      </w:pPr>
+    </w:lvl>
+  </w:abstractNum>
+  <w:abstractNum w:abstractNumId="4" w15:restartNumberingAfterBreak="0">
     <w:nsid w:val="6DCF68A8"/>
     <w:multiLevelType w:val="hybridMultilevel"/>
     <w:tmpl w:val="25EE623E"/>
@@ -2218,7 +3144,7 @@
       </w:pPr>
     </w:lvl>
   </w:abstractNum>
-  <w:abstractNum w:abstractNumId="3" w15:restartNumberingAfterBreak="0">
+  <w:abstractNum w:abstractNumId="5" w15:restartNumberingAfterBreak="0">
     <w:nsid w:val="76BE2761"/>
     <w:multiLevelType w:val="hybridMultilevel"/>
     <w:tmpl w:val="A7D06352"/>
@@ -2307,7 +3233,7 @@
       </w:pPr>
     </w:lvl>
   </w:abstractNum>
-  <w:abstractNum w:abstractNumId="4" w15:restartNumberingAfterBreak="0">
+  <w:abstractNum w:abstractNumId="6" w15:restartNumberingAfterBreak="0">
     <w:nsid w:val="78366EFE"/>
     <w:multiLevelType w:val="hybridMultilevel"/>
     <w:tmpl w:val="63AC156E"/>
@@ -2397,19 +3323,25 @@
     </w:lvl>
   </w:abstractNum>
   <w:num w:numId="1" w16cid:durableId="1734085720">
+    <w:abstractNumId w:val="6"/>
+  </w:num>
+  <w:num w:numId="2" w16cid:durableId="2145540208">
     <w:abstractNumId w:val="4"/>
   </w:num>
-  <w:num w:numId="2" w16cid:durableId="2145540208">
+  <w:num w:numId="3" w16cid:durableId="1048535398">
+    <w:abstractNumId w:val="5"/>
+  </w:num>
+  <w:num w:numId="4" w16cid:durableId="1445467772">
+    <w:abstractNumId w:val="1"/>
+  </w:num>
+  <w:num w:numId="5" w16cid:durableId="1893693380">
     <w:abstractNumId w:val="2"/>
   </w:num>
-  <w:num w:numId="3" w16cid:durableId="1048535398">
+  <w:num w:numId="6" w16cid:durableId="965309395">
     <w:abstractNumId w:val="3"/>
   </w:num>
-  <w:num w:numId="4" w16cid:durableId="1445467772">
+  <w:num w:numId="7" w16cid:durableId="442073072">
     <w:abstractNumId w:val="0"/>
-  </w:num>
-  <w:num w:numId="5" w16cid:durableId="1893693380">
-    <w:abstractNumId w:val="1"/>
   </w:num>
 </w:numbering>
 </file>
@@ -2836,6 +3768,7 @@
   <w:style w:type="character" w:default="1" w:styleId="DefaultParagraphFont">
     <w:name w:val="Default Paragraph Font"/>
     <w:uiPriority w:val="1"/>
+    <w:semiHidden/>
     <w:unhideWhenUsed/>
   </w:style>
   <w:style w:type="table" w:default="1" w:styleId="TableNormal">

</xml_diff>